<commit_message>
Testing Angular - Examples
</commit_message>
<xml_diff>
--- a/AngularTests/documentation.docx
+++ b/AngularTests/documentation.docx
@@ -37,23 +37,13 @@
         </w:rPr>
         <w:t xml:space="preserve">How do you know to which Properties or Events of HTML Elements you may bind? You can basically bind to all Properties and Events - a good idea is to </w:t>
       </w:r>
-      <w:proofErr w:type="gramStart"/>
       <w:r>
         <w:rPr>
           <w:rFonts w:ascii="Courier New" w:eastAsia="Times New Roman" w:hAnsi="Courier New" w:cs="Courier New"/>
           <w:sz w:val="20"/>
           <w:szCs w:val="20"/>
         </w:rPr>
-        <w:t>console.log(</w:t>
-      </w:r>
-      <w:proofErr w:type="gramEnd"/>
-      <w:r>
-        <w:rPr>
-          <w:rFonts w:ascii="Courier New" w:eastAsia="Times New Roman" w:hAnsi="Courier New" w:cs="Courier New"/>
-          <w:sz w:val="20"/>
-          <w:szCs w:val="20"/>
-        </w:rPr>
-        <w:t>)</w:t>
+        <w:t>console.log()</w:t>
       </w:r>
       <w:r>
         <w:rPr>
@@ -115,33 +105,15 @@
           <w:sz w:val="20"/>
           <w:szCs w:val="20"/>
         </w:rPr>
-        <w:t xml:space="preserve">YOUR_ELEMENT </w:t>
-      </w:r>
-      <w:proofErr w:type="gramStart"/>
-      <w:r>
-        <w:rPr>
-          <w:rFonts w:ascii="Courier New" w:eastAsia="Times New Roman" w:hAnsi="Courier New" w:cs="Courier New"/>
-          <w:sz w:val="20"/>
-          <w:szCs w:val="20"/>
-        </w:rPr>
-        <w:t>properties</w:t>
-      </w:r>
-      <w:r>
-        <w:rPr>
-          <w:rFonts w:ascii="Times New Roman" w:eastAsia="Times New Roman" w:hAnsi="Times New Roman" w:cs="Times New Roman"/>
-          <w:sz w:val="24"/>
-          <w:szCs w:val="24"/>
-        </w:rPr>
-        <w:t>  or</w:t>
-      </w:r>
-      <w:proofErr w:type="gramEnd"/>
-      <w:r>
-        <w:rPr>
-          <w:rFonts w:ascii="Times New Roman" w:eastAsia="Times New Roman" w:hAnsi="Times New Roman" w:cs="Times New Roman"/>
-          <w:sz w:val="24"/>
-          <w:szCs w:val="24"/>
-        </w:rPr>
-        <w:t xml:space="preserve"> </w:t>
+        <w:t>YOUR_ELEMENT properties</w:t>
+      </w:r>
+      <w:r>
+        <w:rPr>
+          <w:rFonts w:ascii="Times New Roman" w:eastAsia="Times New Roman" w:hAnsi="Times New Roman" w:cs="Times New Roman"/>
+          <w:sz w:val="24"/>
+          <w:szCs w:val="24"/>
+        </w:rPr>
+        <w:t xml:space="preserve">  or </w:t>
       </w:r>
       <w:r>
         <w:rPr>
@@ -185,25 +157,7 @@
           <w:sz w:val="24"/>
           <w:szCs w:val="24"/>
         </w:rPr>
-        <w:t xml:space="preserve"> </w:t>
-      </w:r>
-      <w:proofErr w:type="spellStart"/>
-      <w:r>
-        <w:rPr>
-          <w:rFonts w:ascii="Times New Roman" w:eastAsia="Times New Roman" w:hAnsi="Times New Roman" w:cs="Times New Roman"/>
-          <w:sz w:val="24"/>
-          <w:szCs w:val="24"/>
-        </w:rPr>
-        <w:t>FormsModule</w:t>
-      </w:r>
-      <w:proofErr w:type="spellEnd"/>
-      <w:r>
-        <w:rPr>
-          <w:rFonts w:ascii="Times New Roman" w:eastAsia="Times New Roman" w:hAnsi="Times New Roman" w:cs="Times New Roman"/>
-          <w:sz w:val="24"/>
-          <w:szCs w:val="24"/>
-        </w:rPr>
-        <w:t xml:space="preserve"> is Required for Two-Way-Binding!</w:t>
+        <w:t xml:space="preserve"> FormsModule is Required for Two-Way-Binding!</w:t>
       </w:r>
     </w:p>
     <w:p>
@@ -223,8 +177,6 @@
         </w:rPr>
         <w:t xml:space="preserve">Important: For Two-Way-Binding (covered in the next lecture) to work, you need to enable the </w:t>
       </w:r>
-      <w:proofErr w:type="spellStart"/>
-      <w:proofErr w:type="gramStart"/>
       <w:r>
         <w:rPr>
           <w:rFonts w:ascii="Courier New" w:eastAsia="Times New Roman" w:hAnsi="Courier New" w:cs="Courier New"/>
@@ -233,26 +185,14 @@
         </w:rPr>
         <w:t>ngModel</w:t>
       </w:r>
-      <w:proofErr w:type="spellEnd"/>
-      <w:r>
-        <w:rPr>
-          <w:rFonts w:ascii="Times New Roman" w:eastAsia="Times New Roman" w:hAnsi="Times New Roman" w:cs="Times New Roman"/>
-          <w:sz w:val="24"/>
-          <w:szCs w:val="24"/>
-        </w:rPr>
-        <w:t>  directive</w:t>
-      </w:r>
-      <w:proofErr w:type="gramEnd"/>
-      <w:r>
-        <w:rPr>
-          <w:rFonts w:ascii="Times New Roman" w:eastAsia="Times New Roman" w:hAnsi="Times New Roman" w:cs="Times New Roman"/>
-          <w:sz w:val="24"/>
-          <w:szCs w:val="24"/>
-        </w:rPr>
-        <w:t xml:space="preserve">. This is done by adding the </w:t>
-      </w:r>
-      <w:proofErr w:type="spellStart"/>
-      <w:proofErr w:type="gramStart"/>
+      <w:r>
+        <w:rPr>
+          <w:rFonts w:ascii="Times New Roman" w:eastAsia="Times New Roman" w:hAnsi="Times New Roman" w:cs="Times New Roman"/>
+          <w:sz w:val="24"/>
+          <w:szCs w:val="24"/>
+        </w:rPr>
+        <w:t xml:space="preserve">  directive. This is done by adding the </w:t>
+      </w:r>
       <w:r>
         <w:rPr>
           <w:rFonts w:ascii="Courier New" w:eastAsia="Times New Roman" w:hAnsi="Courier New" w:cs="Courier New"/>
@@ -261,23 +201,13 @@
         </w:rPr>
         <w:t>FormsModule</w:t>
       </w:r>
-      <w:proofErr w:type="spellEnd"/>
-      <w:r>
-        <w:rPr>
-          <w:rFonts w:ascii="Times New Roman" w:eastAsia="Times New Roman" w:hAnsi="Times New Roman" w:cs="Times New Roman"/>
-          <w:sz w:val="24"/>
-          <w:szCs w:val="24"/>
-        </w:rPr>
-        <w:t>  to</w:t>
-      </w:r>
-      <w:proofErr w:type="gramEnd"/>
-      <w:r>
-        <w:rPr>
-          <w:rFonts w:ascii="Times New Roman" w:eastAsia="Times New Roman" w:hAnsi="Times New Roman" w:cs="Times New Roman"/>
-          <w:sz w:val="24"/>
-          <w:szCs w:val="24"/>
-        </w:rPr>
-        <w:t xml:space="preserve"> the </w:t>
+      <w:r>
+        <w:rPr>
+          <w:rFonts w:ascii="Times New Roman" w:eastAsia="Times New Roman" w:hAnsi="Times New Roman" w:cs="Times New Roman"/>
+          <w:sz w:val="24"/>
+          <w:szCs w:val="24"/>
+        </w:rPr>
+        <w:t xml:space="preserve">  to the </w:t>
       </w:r>
       <w:r>
         <w:rPr>
@@ -293,25 +223,7 @@
           <w:sz w:val="24"/>
           <w:szCs w:val="24"/>
         </w:rPr>
-        <w:t xml:space="preserve">  array in the </w:t>
-      </w:r>
-      <w:proofErr w:type="spellStart"/>
-      <w:r>
-        <w:rPr>
-          <w:rFonts w:ascii="Times New Roman" w:eastAsia="Times New Roman" w:hAnsi="Times New Roman" w:cs="Times New Roman"/>
-          <w:sz w:val="24"/>
-          <w:szCs w:val="24"/>
-        </w:rPr>
-        <w:t>AppModule</w:t>
-      </w:r>
-      <w:proofErr w:type="spellEnd"/>
-      <w:r>
-        <w:rPr>
-          <w:rFonts w:ascii="Times New Roman" w:eastAsia="Times New Roman" w:hAnsi="Times New Roman" w:cs="Times New Roman"/>
-          <w:sz w:val="24"/>
-          <w:szCs w:val="24"/>
-        </w:rPr>
-        <w:t>.</w:t>
+        <w:t>  array in the AppModule.</w:t>
       </w:r>
     </w:p>
     <w:p>
@@ -337,51 +249,15 @@
           <w:sz w:val="20"/>
           <w:szCs w:val="20"/>
         </w:rPr>
-        <w:t>@angular/</w:t>
-      </w:r>
-      <w:proofErr w:type="gramStart"/>
-      <w:r>
-        <w:rPr>
-          <w:rFonts w:ascii="Courier New" w:eastAsia="Times New Roman" w:hAnsi="Courier New" w:cs="Courier New"/>
-          <w:sz w:val="20"/>
-          <w:szCs w:val="20"/>
-        </w:rPr>
-        <w:t>forms</w:t>
-      </w:r>
-      <w:r>
-        <w:rPr>
-          <w:rFonts w:ascii="Times New Roman" w:eastAsia="Times New Roman" w:hAnsi="Times New Roman" w:cs="Times New Roman"/>
-          <w:sz w:val="24"/>
-          <w:szCs w:val="24"/>
-        </w:rPr>
-        <w:t>  in</w:t>
-      </w:r>
-      <w:proofErr w:type="gramEnd"/>
-      <w:r>
-        <w:rPr>
-          <w:rFonts w:ascii="Times New Roman" w:eastAsia="Times New Roman" w:hAnsi="Times New Roman" w:cs="Times New Roman"/>
-          <w:sz w:val="24"/>
-          <w:szCs w:val="24"/>
-        </w:rPr>
-        <w:t xml:space="preserve"> the </w:t>
-      </w:r>
-      <w:proofErr w:type="spellStart"/>
-      <w:r>
-        <w:rPr>
-          <w:rFonts w:ascii="Times New Roman" w:eastAsia="Times New Roman" w:hAnsi="Times New Roman" w:cs="Times New Roman"/>
-          <w:sz w:val="24"/>
-          <w:szCs w:val="24"/>
-        </w:rPr>
-        <w:t>app.module.ts</w:t>
-      </w:r>
-      <w:proofErr w:type="spellEnd"/>
-      <w:r>
-        <w:rPr>
-          <w:rFonts w:ascii="Times New Roman" w:eastAsia="Times New Roman" w:hAnsi="Times New Roman" w:cs="Times New Roman"/>
-          <w:sz w:val="24"/>
-          <w:szCs w:val="24"/>
-        </w:rPr>
-        <w:t xml:space="preserve"> file:</w:t>
+        <w:t>@angular/forms</w:t>
+      </w:r>
+      <w:r>
+        <w:rPr>
+          <w:rFonts w:ascii="Times New Roman" w:eastAsia="Times New Roman" w:hAnsi="Times New Roman" w:cs="Times New Roman"/>
+          <w:sz w:val="24"/>
+          <w:szCs w:val="24"/>
+        </w:rPr>
+        <w:t>  in the app.module.ts file:</w:t>
       </w:r>
     </w:p>
     <w:p>
@@ -399,35 +275,7 @@
           <w:sz w:val="20"/>
           <w:szCs w:val="20"/>
         </w:rPr>
-        <w:t xml:space="preserve">import </w:t>
-      </w:r>
-      <w:proofErr w:type="gramStart"/>
-      <w:r>
-        <w:rPr>
-          <w:rFonts w:ascii="Courier New" w:eastAsia="Times New Roman" w:hAnsi="Courier New" w:cs="Courier New"/>
-          <w:sz w:val="20"/>
-          <w:szCs w:val="20"/>
-        </w:rPr>
-        <w:t xml:space="preserve">{ </w:t>
-      </w:r>
-      <w:proofErr w:type="spellStart"/>
-      <w:r>
-        <w:rPr>
-          <w:rFonts w:ascii="Courier New" w:eastAsia="Times New Roman" w:hAnsi="Courier New" w:cs="Courier New"/>
-          <w:sz w:val="20"/>
-          <w:szCs w:val="20"/>
-        </w:rPr>
-        <w:t>FormsModule</w:t>
-      </w:r>
-      <w:proofErr w:type="spellEnd"/>
-      <w:proofErr w:type="gramEnd"/>
-      <w:r>
-        <w:rPr>
-          <w:rFonts w:ascii="Courier New" w:eastAsia="Times New Roman" w:hAnsi="Courier New" w:cs="Courier New"/>
-          <w:sz w:val="20"/>
-          <w:szCs w:val="20"/>
-        </w:rPr>
-        <w:t xml:space="preserve"> } from '@angular/forms';</w:t>
+        <w:t>import { FormsModule } from '@angular/forms';</w:t>
       </w:r>
       <w:r>
         <w:rPr>
@@ -438,7 +286,19 @@
         <w:t> </w:t>
       </w:r>
     </w:p>
-    <w:p/>
+    <w:p>
+      <w:r>
+        <w:t>What are directives?</w:t>
+      </w:r>
+    </w:p>
+    <w:p>
+      <w:r>
+        <w:t>Directives are instructions in the DOM</w:t>
+      </w:r>
+      <w:r>
+        <w:t>.</w:t>
+      </w:r>
+    </w:p>
     <w:sectPr>
       <w:pgSz w:w="12240" w:h="15840"/>
       <w:pgMar w:top="1440" w:right="1440" w:bottom="1440" w:left="1440" w:header="720" w:footer="720" w:gutter="0"/>
@@ -572,6 +432,7 @@
     <w:lsdException w:name="HTML Sample" w:semiHidden="1" w:unhideWhenUsed="1"/>
     <w:lsdException w:name="HTML Typewriter" w:semiHidden="1" w:unhideWhenUsed="1"/>
     <w:lsdException w:name="HTML Variable" w:semiHidden="1" w:unhideWhenUsed="1"/>
+    <w:lsdException w:name="Normal Table" w:semiHidden="1" w:unhideWhenUsed="1"/>
     <w:lsdException w:name="annotation subject" w:semiHidden="1" w:unhideWhenUsed="1"/>
     <w:lsdException w:name="No List" w:semiHidden="1" w:unhideWhenUsed="1"/>
     <w:lsdException w:name="Outline List 1" w:semiHidden="1" w:unhideWhenUsed="1"/>
@@ -618,8 +479,10 @@
     <w:lsdException w:name="Table Subtle 2" w:semiHidden="1" w:unhideWhenUsed="1"/>
     <w:lsdException w:name="Table Web 1" w:semiHidden="1" w:unhideWhenUsed="1"/>
     <w:lsdException w:name="Table Web 2" w:semiHidden="1" w:unhideWhenUsed="1"/>
+    <w:lsdException w:name="Table Web 3" w:semiHidden="1" w:unhideWhenUsed="1"/>
     <w:lsdException w:name="Balloon Text" w:semiHidden="1" w:unhideWhenUsed="1"/>
     <w:lsdException w:name="Table Grid" w:uiPriority="39"/>
+    <w:lsdException w:name="Table Theme" w:semiHidden="1" w:unhideWhenUsed="1"/>
     <w:lsdException w:name="Placeholder Text" w:semiHidden="1"/>
     <w:lsdException w:name="No Spacing" w:uiPriority="1" w:qFormat="1"/>
     <w:lsdException w:name="Light Shading" w:uiPriority="60"/>

</xml_diff>

<commit_message>
Angular Project - Section 5 - Components & Databinding Deep Dive
</commit_message>
<xml_diff>
--- a/AngularTests/documentation.docx
+++ b/AngularTests/documentation.docx
@@ -218,7 +218,7 @@
           <w:sz w:val="24"/>
           <w:szCs w:val="24"/>
         </w:rPr>
-        <w:t xml:space="preserve"> true </w:t>
+        <w:t xml:space="preserve"> true | to prevent creation of test </w:t>
       </w:r>
       <w:r>
         <w:rPr>
@@ -227,7 +227,7 @@
           <w:sz w:val="24"/>
           <w:szCs w:val="24"/>
         </w:rPr>
-        <w:t xml:space="preserve">| to prevent creation of test </w:t>
+        <w:sym w:font="Wingdings" w:char="F0E0"/>
       </w:r>
       <w:r>
         <w:rPr>
@@ -236,34 +236,7 @@
           <w:sz w:val="24"/>
           <w:szCs w:val="24"/>
         </w:rPr>
-        <w:sym w:font="Wingdings" w:char="F0E0"/>
-      </w:r>
-      <w:r>
-        <w:rPr>
-          <w:rStyle w:val="HTMLCode"/>
-          <w:rFonts w:ascii="Arial" w:hAnsi="Arial" w:cs="Arial"/>
-          <w:sz w:val="24"/>
-          <w:szCs w:val="24"/>
-        </w:rPr>
-        <w:t xml:space="preserve"> </w:t>
-      </w:r>
-      <w:r>
-        <w:rPr>
-          <w:rStyle w:val="HTMLCode"/>
-          <w:rFonts w:ascii="Arial" w:hAnsi="Arial" w:cs="Arial"/>
-          <w:sz w:val="24"/>
-          <w:szCs w:val="24"/>
-        </w:rPr>
-        <w:t>New</w:t>
-      </w:r>
-      <w:r>
-        <w:rPr>
-          <w:rStyle w:val="HTMLCode"/>
-          <w:rFonts w:ascii="Arial" w:hAnsi="Arial" w:cs="Arial"/>
-          <w:sz w:val="24"/>
-          <w:szCs w:val="24"/>
-        </w:rPr>
-        <w:t xml:space="preserve"> version to do this</w:t>
+        <w:t xml:space="preserve"> New version to do this</w:t>
       </w:r>
     </w:p>
     <w:p>
@@ -4587,6 +4560,12 @@
           <w:rFonts w:ascii="Arial" w:hAnsi="Arial" w:cs="Arial"/>
         </w:rPr>
       </w:pPr>
+      <w:r>
+        <w:rPr>
+          <w:rFonts w:ascii="Arial" w:hAnsi="Arial" w:cs="Arial"/>
+        </w:rPr>
+        <w:t>--spec false</w:t>
+      </w:r>
     </w:p>
     <w:sectPr>
       <w:pgSz w:w="12240" w:h="15840"/>

</xml_diff>